<commit_message>
Updated general grading rubric for biostats-1
</commit_message>
<xml_diff>
--- a/biostats-1/doc/simon-5501-08-anova.docx
+++ b/biostats-1/doc/simon-5501-08-anova.docx
@@ -18,16 +18,7 @@
           <w:sz w:val="24"/>
           <w:szCs w:val="24"/>
         </w:rPr>
-        <w:t>Homework assignment 0</w:t>
-      </w:r>
-      <w:r>
-        <w:rPr>
-          <w:rFonts w:ascii="Times New Roman" w:hAnsi="Times New Roman" w:cs="Times New Roman"/>
-          <w:color w:val="C00000"/>
-          <w:sz w:val="24"/>
-          <w:szCs w:val="24"/>
-        </w:rPr>
-        <w:t>8</w:t>
+        <w:t>Homework assignment 08</w:t>
       </w:r>
     </w:p>
     <w:p>
@@ -66,85 +57,569 @@
           <w:sz w:val="24"/>
           <w:szCs w:val="24"/>
         </w:rPr>
-        <w:t xml:space="preserve">Save this document in PDF format and submit it on Canvas. Include your last name, the course </w:t>
-      </w:r>
-      <w:proofErr w:type="gramStart"/>
-      <w:r>
-        <w:rPr>
-          <w:rFonts w:ascii="Times New Roman" w:hAnsi="Times New Roman" w:cs="Times New Roman"/>
-          <w:color w:val="C00000"/>
-          <w:sz w:val="24"/>
-          <w:szCs w:val="24"/>
-        </w:rPr>
-        <w:t>number</w:t>
-      </w:r>
-      <w:proofErr w:type="gramEnd"/>
-      <w:r>
-        <w:rPr>
-          <w:rFonts w:ascii="Times New Roman" w:hAnsi="Times New Roman" w:cs="Times New Roman"/>
-          <w:color w:val="C00000"/>
-          <w:sz w:val="24"/>
-          <w:szCs w:val="24"/>
-        </w:rPr>
-        <w:t xml:space="preserve"> and the module number in the name of your file.</w:t>
-      </w:r>
-    </w:p>
-    <w:p>
-      <w:pPr>
-        <w:rPr>
-          <w:rFonts w:ascii="Times New Roman" w:hAnsi="Times New Roman" w:cs="Times New Roman"/>
-          <w:color w:val="C00000"/>
-          <w:sz w:val="24"/>
-          <w:szCs w:val="24"/>
-        </w:rPr>
-      </w:pPr>
-    </w:p>
-    <w:p>
-      <w:pPr>
-        <w:rPr>
-          <w:rFonts w:ascii="Times New Roman" w:hAnsi="Times New Roman" w:cs="Times New Roman"/>
-          <w:color w:val="C00000"/>
-          <w:sz w:val="24"/>
-          <w:szCs w:val="24"/>
-        </w:rPr>
-      </w:pPr>
-      <w:r>
-        <w:rPr>
-          <w:rFonts w:ascii="Times New Roman" w:hAnsi="Times New Roman" w:cs="Times New Roman"/>
-          <w:color w:val="C00000"/>
-          <w:sz w:val="24"/>
-          <w:szCs w:val="24"/>
-        </w:rPr>
-        <w:t>1. Show a documentation header. The documentation header is a description of who wrote the program, when it was written, what the purpose of the program is (briefly), and what restrictions (if any) that you may place on the program. For SPSS, you can just type the documentation as free format text. For other programs, you might use the comment feature (such as /* and */ in SAS).</w:t>
-      </w:r>
-    </w:p>
-    <w:p>
-      <w:pPr>
-        <w:rPr>
-          <w:rFonts w:ascii="Times New Roman" w:hAnsi="Times New Roman" w:cs="Times New Roman"/>
-          <w:color w:val="C00000"/>
-          <w:sz w:val="24"/>
-          <w:szCs w:val="24"/>
-        </w:rPr>
-      </w:pPr>
-    </w:p>
-    <w:p>
-      <w:pPr>
-        <w:rPr>
-          <w:rFonts w:ascii="Times New Roman" w:hAnsi="Times New Roman" w:cs="Times New Roman"/>
-          <w:color w:val="C00000"/>
-          <w:sz w:val="24"/>
-          <w:szCs w:val="24"/>
-        </w:rPr>
-      </w:pPr>
-      <w:r>
-        <w:rPr>
-          <w:rFonts w:ascii="Times New Roman" w:hAnsi="Times New Roman" w:cs="Times New Roman"/>
-          <w:color w:val="C00000"/>
-          <w:sz w:val="24"/>
-          <w:szCs w:val="24"/>
-        </w:rPr>
-        <w:t>The following is the assignment from last year. I am keeping it around until I finalize this year’s assignment.</w:t>
+        <w:t xml:space="preserve">Save this document in PDF format and submit it on Canvas. </w:t>
+      </w:r>
+      <w:r>
+        <w:rPr>
+          <w:rFonts w:ascii="Times New Roman" w:hAnsi="Times New Roman" w:cs="Times New Roman"/>
+          <w:color w:val="C00000"/>
+          <w:sz w:val="24"/>
+          <w:szCs w:val="24"/>
+        </w:rPr>
+        <w:t>Please follow the general requirements described in the grading rubric.</w:t>
+      </w:r>
+    </w:p>
+    <w:p>
+      <w:pPr>
+        <w:rPr>
+          <w:rFonts w:ascii="Times New Roman" w:hAnsi="Times New Roman" w:cs="Times New Roman"/>
+          <w:color w:val="C00000"/>
+          <w:sz w:val="24"/>
+          <w:szCs w:val="24"/>
+        </w:rPr>
+      </w:pPr>
+    </w:p>
+    <w:p>
+      <w:pPr>
+        <w:rPr>
+          <w:rFonts w:ascii="Times New Roman" w:hAnsi="Times New Roman" w:cs="Times New Roman"/>
+          <w:color w:val="C00000"/>
+          <w:sz w:val="24"/>
+          <w:szCs w:val="24"/>
+        </w:rPr>
+      </w:pPr>
+      <w:r>
+        <w:rPr>
+          <w:rFonts w:ascii="Times New Roman" w:hAnsi="Times New Roman" w:cs="Times New Roman"/>
+          <w:color w:val="C00000"/>
+          <w:sz w:val="24"/>
+          <w:szCs w:val="24"/>
+        </w:rPr>
+        <w:t xml:space="preserve">1. Show a documentation header. </w:t>
+      </w:r>
+    </w:p>
+    <w:p>
+      <w:pPr>
+        <w:rPr>
+          <w:rFonts w:ascii="Times New Roman" w:hAnsi="Times New Roman" w:cs="Times New Roman"/>
+          <w:color w:val="C00000"/>
+          <w:sz w:val="24"/>
+          <w:szCs w:val="24"/>
+        </w:rPr>
+      </w:pPr>
+    </w:p>
+    <w:p>
+      <w:pPr>
+        <w:rPr>
+          <w:rFonts w:ascii="Times New Roman" w:hAnsi="Times New Roman" w:cs="Times New Roman"/>
+          <w:color w:val="C00000"/>
+          <w:sz w:val="24"/>
+          <w:szCs w:val="24"/>
+        </w:rPr>
+      </w:pPr>
+      <w:r>
+        <w:rPr>
+          <w:rFonts w:ascii="Times New Roman" w:hAnsi="Times New Roman" w:cs="Times New Roman"/>
+          <w:color w:val="C00000"/>
+          <w:sz w:val="24"/>
+          <w:szCs w:val="24"/>
+        </w:rPr>
+        <w:t>2. Download the</w:t>
+      </w:r>
+      <w:r>
+        <w:rPr>
+          <w:rFonts w:ascii="Times New Roman" w:hAnsi="Times New Roman" w:cs="Times New Roman"/>
+          <w:color w:val="C00000"/>
+          <w:sz w:val="24"/>
+          <w:szCs w:val="24"/>
+        </w:rPr>
+        <w:t xml:space="preserve"> file data-08-bacterial-soap.txt and </w:t>
+      </w:r>
+      <w:r>
+        <w:rPr>
+          <w:rFonts w:ascii="Times New Roman" w:hAnsi="Times New Roman" w:cs="Times New Roman"/>
+          <w:color w:val="C00000"/>
+          <w:sz w:val="24"/>
+          <w:szCs w:val="24"/>
+        </w:rPr>
+        <w:t xml:space="preserve">review the documentation associated with this file. Prepare a data dictionary from the information provided in that documentation. If </w:t>
+      </w:r>
+      <w:r>
+        <w:rPr>
+          <w:rFonts w:ascii="Times New Roman" w:hAnsi="Times New Roman" w:cs="Times New Roman"/>
+          <w:color w:val="C00000"/>
+          <w:sz w:val="24"/>
+          <w:szCs w:val="24"/>
+        </w:rPr>
+        <w:t xml:space="preserve">some of </w:t>
+      </w:r>
+      <w:r>
+        <w:rPr>
+          <w:rFonts w:ascii="Times New Roman" w:hAnsi="Times New Roman" w:cs="Times New Roman"/>
+          <w:color w:val="C00000"/>
+          <w:sz w:val="24"/>
+          <w:szCs w:val="24"/>
+        </w:rPr>
+        <w:t>the documentation is incomplete</w:t>
+      </w:r>
+      <w:r>
+        <w:rPr>
+          <w:rFonts w:ascii="Times New Roman" w:hAnsi="Times New Roman" w:cs="Times New Roman"/>
+          <w:color w:val="C00000"/>
+          <w:sz w:val="24"/>
+          <w:szCs w:val="24"/>
+        </w:rPr>
+        <w:t xml:space="preserve"> (for example, no units of measurement specified)</w:t>
+      </w:r>
+      <w:r>
+        <w:rPr>
+          <w:rFonts w:ascii="Times New Roman" w:hAnsi="Times New Roman" w:cs="Times New Roman"/>
+          <w:color w:val="C00000"/>
+          <w:sz w:val="24"/>
+          <w:szCs w:val="24"/>
+        </w:rPr>
+        <w:t xml:space="preserve">, note </w:t>
+      </w:r>
+      <w:r>
+        <w:rPr>
+          <w:rFonts w:ascii="Times New Roman" w:hAnsi="Times New Roman" w:cs="Times New Roman"/>
+          <w:color w:val="C00000"/>
+          <w:sz w:val="24"/>
+          <w:szCs w:val="24"/>
+        </w:rPr>
+        <w:t xml:space="preserve">this </w:t>
+      </w:r>
+      <w:r>
+        <w:rPr>
+          <w:rFonts w:ascii="Times New Roman" w:hAnsi="Times New Roman" w:cs="Times New Roman"/>
+          <w:color w:val="C00000"/>
+          <w:sz w:val="24"/>
+          <w:szCs w:val="24"/>
+        </w:rPr>
+        <w:t>in your data dictionary.</w:t>
+      </w:r>
+    </w:p>
+    <w:p>
+      <w:pPr>
+        <w:rPr>
+          <w:rFonts w:ascii="Times New Roman" w:hAnsi="Times New Roman" w:cs="Times New Roman"/>
+          <w:color w:val="C00000"/>
+          <w:sz w:val="24"/>
+          <w:szCs w:val="24"/>
+        </w:rPr>
+      </w:pPr>
+    </w:p>
+    <w:p>
+      <w:pPr>
+        <w:rPr>
+          <w:rFonts w:ascii="Times New Roman" w:hAnsi="Times New Roman" w:cs="Times New Roman"/>
+          <w:color w:val="C00000"/>
+          <w:sz w:val="24"/>
+          <w:szCs w:val="24"/>
+        </w:rPr>
+      </w:pPr>
+      <w:r>
+        <w:rPr>
+          <w:rFonts w:ascii="Times New Roman" w:hAnsi="Times New Roman" w:cs="Times New Roman"/>
+          <w:color w:val="C00000"/>
+          <w:sz w:val="24"/>
+          <w:szCs w:val="24"/>
+        </w:rPr>
+        <w:t xml:space="preserve">3. </w:t>
+      </w:r>
+      <w:r>
+        <w:rPr>
+          <w:rFonts w:ascii="Times New Roman" w:hAnsi="Times New Roman" w:cs="Times New Roman"/>
+          <w:color w:val="C00000"/>
+          <w:sz w:val="24"/>
+          <w:szCs w:val="24"/>
+        </w:rPr>
+        <w:t xml:space="preserve">Import the data into SPSS. </w:t>
+      </w:r>
+      <w:r>
+        <w:rPr>
+          <w:rFonts w:ascii="Times New Roman" w:hAnsi="Times New Roman" w:cs="Times New Roman"/>
+          <w:color w:val="C00000"/>
+          <w:sz w:val="24"/>
+          <w:szCs w:val="24"/>
+        </w:rPr>
+        <w:t>Calculate the means and standard deviations of bacterial counts for each group. Draw boxplots for bacterial counts by group.</w:t>
+      </w:r>
+    </w:p>
+    <w:p>
+      <w:pPr>
+        <w:rPr>
+          <w:rFonts w:ascii="Times New Roman" w:hAnsi="Times New Roman" w:cs="Times New Roman"/>
+          <w:color w:val="C00000"/>
+          <w:sz w:val="24"/>
+          <w:szCs w:val="24"/>
+        </w:rPr>
+      </w:pPr>
+    </w:p>
+    <w:p>
+      <w:pPr>
+        <w:rPr>
+          <w:rFonts w:ascii="Times New Roman" w:hAnsi="Times New Roman" w:cs="Times New Roman"/>
+          <w:color w:val="C00000"/>
+          <w:sz w:val="24"/>
+          <w:szCs w:val="24"/>
+        </w:rPr>
+      </w:pPr>
+      <w:r>
+        <w:rPr>
+          <w:rFonts w:ascii="Times New Roman" w:hAnsi="Times New Roman" w:cs="Times New Roman"/>
+          <w:color w:val="C00000"/>
+          <w:sz w:val="24"/>
+          <w:szCs w:val="24"/>
+        </w:rPr>
+        <w:t xml:space="preserve">4. </w:t>
+      </w:r>
+      <w:r>
+        <w:rPr>
+          <w:rFonts w:ascii="Times New Roman" w:hAnsi="Times New Roman" w:cs="Times New Roman"/>
+          <w:color w:val="C00000"/>
+          <w:sz w:val="24"/>
+          <w:szCs w:val="24"/>
+        </w:rPr>
+        <w:t xml:space="preserve">Do you think there are </w:t>
+      </w:r>
+      <w:r>
+        <w:rPr>
+          <w:rFonts w:ascii="Times New Roman" w:hAnsi="Times New Roman" w:cs="Times New Roman"/>
+          <w:color w:val="C00000"/>
+          <w:sz w:val="24"/>
+          <w:szCs w:val="24"/>
+        </w:rPr>
+        <w:t>problems with meeting the equal variances assumption?</w:t>
+      </w:r>
+      <w:r>
+        <w:rPr>
+          <w:rFonts w:ascii="Times New Roman" w:hAnsi="Times New Roman" w:cs="Times New Roman"/>
+          <w:color w:val="C00000"/>
+          <w:sz w:val="24"/>
+          <w:szCs w:val="24"/>
+        </w:rPr>
+        <w:t xml:space="preserve"> Explain why or why not.</w:t>
+      </w:r>
+    </w:p>
+    <w:p>
+      <w:pPr>
+        <w:rPr>
+          <w:rFonts w:ascii="Times New Roman" w:hAnsi="Times New Roman" w:cs="Times New Roman"/>
+          <w:color w:val="C00000"/>
+          <w:sz w:val="24"/>
+          <w:szCs w:val="24"/>
+        </w:rPr>
+      </w:pPr>
+    </w:p>
+    <w:p>
+      <w:pPr>
+        <w:rPr>
+          <w:rFonts w:ascii="Times New Roman" w:hAnsi="Times New Roman" w:cs="Times New Roman"/>
+          <w:color w:val="C00000"/>
+          <w:sz w:val="24"/>
+          <w:szCs w:val="24"/>
+        </w:rPr>
+      </w:pPr>
+      <w:r>
+        <w:rPr>
+          <w:rFonts w:ascii="Times New Roman" w:hAnsi="Times New Roman" w:cs="Times New Roman"/>
+          <w:color w:val="C00000"/>
+          <w:sz w:val="24"/>
+          <w:szCs w:val="24"/>
+        </w:rPr>
+        <w:t xml:space="preserve">5. </w:t>
+      </w:r>
+      <w:r>
+        <w:rPr>
+          <w:rFonts w:ascii="Times New Roman" w:hAnsi="Times New Roman" w:cs="Times New Roman"/>
+          <w:color w:val="C00000"/>
+          <w:sz w:val="24"/>
+          <w:szCs w:val="24"/>
+        </w:rPr>
+        <w:t xml:space="preserve">Run a </w:t>
+      </w:r>
+      <w:proofErr w:type="spellStart"/>
+      <w:r>
+        <w:rPr>
+          <w:rFonts w:ascii="Times New Roman" w:hAnsi="Times New Roman" w:cs="Times New Roman"/>
+          <w:color w:val="C00000"/>
+          <w:sz w:val="24"/>
+          <w:szCs w:val="24"/>
+        </w:rPr>
+        <w:t>oneway</w:t>
+      </w:r>
+      <w:proofErr w:type="spellEnd"/>
+      <w:r>
+        <w:rPr>
+          <w:rFonts w:ascii="Times New Roman" w:hAnsi="Times New Roman" w:cs="Times New Roman"/>
+          <w:color w:val="C00000"/>
+          <w:sz w:val="24"/>
+          <w:szCs w:val="24"/>
+        </w:rPr>
+        <w:t xml:space="preserve"> ANOVA model for this data. Display an analysis of variance table with only three rows properly labeled as between, within, and total. Use at least four significant digits for the sums of squares (SS) and mean squares (MS) but round the F-ratio and p-value to two significant digits. This will require you to re-type the analysis of variance table rather than cutting and pasting an image from the SPSS output.</w:t>
+      </w:r>
+    </w:p>
+    <w:p>
+      <w:pPr>
+        <w:rPr>
+          <w:rFonts w:ascii="Times New Roman" w:hAnsi="Times New Roman" w:cs="Times New Roman"/>
+          <w:color w:val="C00000"/>
+          <w:sz w:val="24"/>
+          <w:szCs w:val="24"/>
+        </w:rPr>
+      </w:pPr>
+    </w:p>
+    <w:p>
+      <w:pPr>
+        <w:rPr>
+          <w:rFonts w:ascii="Times New Roman" w:hAnsi="Times New Roman" w:cs="Times New Roman"/>
+          <w:color w:val="C00000"/>
+          <w:sz w:val="24"/>
+          <w:szCs w:val="24"/>
+        </w:rPr>
+      </w:pPr>
+      <w:r>
+        <w:rPr>
+          <w:rFonts w:ascii="Times New Roman" w:hAnsi="Times New Roman" w:cs="Times New Roman"/>
+          <w:color w:val="C00000"/>
+          <w:sz w:val="24"/>
+          <w:szCs w:val="24"/>
+        </w:rPr>
+        <w:t>6. Write the formal null and alternative hypotheses for this model. Would you accept or reject the null hypothesis</w:t>
+      </w:r>
+      <w:r>
+        <w:rPr>
+          <w:rFonts w:ascii="Times New Roman" w:hAnsi="Times New Roman" w:cs="Times New Roman"/>
+          <w:color w:val="C00000"/>
+          <w:sz w:val="24"/>
+          <w:szCs w:val="24"/>
+        </w:rPr>
+        <w:t>? Explain.</w:t>
+      </w:r>
+    </w:p>
+    <w:p>
+      <w:pPr>
+        <w:rPr>
+          <w:rFonts w:ascii="Times New Roman" w:hAnsi="Times New Roman" w:cs="Times New Roman"/>
+          <w:color w:val="C00000"/>
+          <w:sz w:val="24"/>
+          <w:szCs w:val="24"/>
+        </w:rPr>
+      </w:pPr>
+    </w:p>
+    <w:p>
+      <w:pPr>
+        <w:rPr>
+          <w:rFonts w:ascii="Times New Roman" w:hAnsi="Times New Roman" w:cs="Times New Roman"/>
+          <w:color w:val="C00000"/>
+          <w:sz w:val="24"/>
+          <w:szCs w:val="24"/>
+        </w:rPr>
+      </w:pPr>
+      <w:r>
+        <w:rPr>
+          <w:rFonts w:ascii="Times New Roman" w:hAnsi="Times New Roman" w:cs="Times New Roman"/>
+          <w:color w:val="C00000"/>
+          <w:sz w:val="24"/>
+          <w:szCs w:val="24"/>
+        </w:rPr>
+        <w:t>7. Compute the Tukey post hoc comparison of pairwise differences. Display them below.</w:t>
+      </w:r>
+    </w:p>
+    <w:p>
+      <w:pPr>
+        <w:rPr>
+          <w:rFonts w:ascii="Times New Roman" w:hAnsi="Times New Roman" w:cs="Times New Roman"/>
+          <w:color w:val="C00000"/>
+          <w:sz w:val="24"/>
+          <w:szCs w:val="24"/>
+        </w:rPr>
+      </w:pPr>
+    </w:p>
+    <w:p>
+      <w:pPr>
+        <w:rPr>
+          <w:rFonts w:ascii="Times New Roman" w:hAnsi="Times New Roman" w:cs="Times New Roman"/>
+          <w:color w:val="C00000"/>
+          <w:sz w:val="24"/>
+          <w:szCs w:val="24"/>
+        </w:rPr>
+      </w:pPr>
+      <w:r>
+        <w:rPr>
+          <w:rFonts w:ascii="Times New Roman" w:hAnsi="Times New Roman" w:cs="Times New Roman"/>
+          <w:color w:val="C00000"/>
+          <w:sz w:val="24"/>
+          <w:szCs w:val="24"/>
+        </w:rPr>
+        <w:t>8. Interpret the results of the hypothesis test and Tukey post hoc comparison.</w:t>
+      </w:r>
+    </w:p>
+    <w:p>
+      <w:pPr>
+        <w:rPr>
+          <w:rFonts w:ascii="Times New Roman" w:hAnsi="Times New Roman" w:cs="Times New Roman"/>
+          <w:color w:val="C00000"/>
+          <w:sz w:val="24"/>
+          <w:szCs w:val="24"/>
+        </w:rPr>
+      </w:pPr>
+    </w:p>
+    <w:p>
+      <w:pPr>
+        <w:rPr>
+          <w:rFonts w:ascii="Times New Roman" w:hAnsi="Times New Roman" w:cs="Times New Roman"/>
+          <w:color w:val="C00000"/>
+          <w:sz w:val="24"/>
+          <w:szCs w:val="24"/>
+        </w:rPr>
+      </w:pPr>
+      <w:r>
+        <w:rPr>
+          <w:rFonts w:ascii="Times New Roman" w:hAnsi="Times New Roman" w:cs="Times New Roman"/>
+          <w:color w:val="C00000"/>
+          <w:sz w:val="24"/>
+          <w:szCs w:val="24"/>
+        </w:rPr>
+        <w:t xml:space="preserve">9. Compute the predicted values and residuals from the </w:t>
+      </w:r>
+      <w:proofErr w:type="spellStart"/>
+      <w:r>
+        <w:rPr>
+          <w:rFonts w:ascii="Times New Roman" w:hAnsi="Times New Roman" w:cs="Times New Roman"/>
+          <w:color w:val="C00000"/>
+          <w:sz w:val="24"/>
+          <w:szCs w:val="24"/>
+        </w:rPr>
+        <w:t>oneway</w:t>
+      </w:r>
+      <w:proofErr w:type="spellEnd"/>
+      <w:r>
+        <w:rPr>
+          <w:rFonts w:ascii="Times New Roman" w:hAnsi="Times New Roman" w:cs="Times New Roman"/>
+          <w:color w:val="C00000"/>
+          <w:sz w:val="24"/>
+          <w:szCs w:val="24"/>
+        </w:rPr>
+        <w:t xml:space="preserve"> ANOVA model. Display the first ten rows below.</w:t>
+      </w:r>
+    </w:p>
+    <w:p>
+      <w:pPr>
+        <w:rPr>
+          <w:rFonts w:ascii="Times New Roman" w:hAnsi="Times New Roman" w:cs="Times New Roman"/>
+          <w:color w:val="C00000"/>
+          <w:sz w:val="24"/>
+          <w:szCs w:val="24"/>
+        </w:rPr>
+      </w:pPr>
+    </w:p>
+    <w:p>
+      <w:pPr>
+        <w:rPr>
+          <w:rFonts w:ascii="Times New Roman" w:hAnsi="Times New Roman" w:cs="Times New Roman"/>
+          <w:color w:val="C00000"/>
+          <w:sz w:val="24"/>
+          <w:szCs w:val="24"/>
+        </w:rPr>
+      </w:pPr>
+      <w:r>
+        <w:rPr>
+          <w:rFonts w:ascii="Times New Roman" w:hAnsi="Times New Roman" w:cs="Times New Roman"/>
+          <w:color w:val="C00000"/>
+          <w:sz w:val="24"/>
+          <w:szCs w:val="24"/>
+        </w:rPr>
+        <w:lastRenderedPageBreak/>
+        <w:t>10. Draw a QQ plot of the residuals and display it below.</w:t>
+      </w:r>
+    </w:p>
+    <w:p>
+      <w:pPr>
+        <w:rPr>
+          <w:rFonts w:ascii="Times New Roman" w:hAnsi="Times New Roman" w:cs="Times New Roman"/>
+          <w:color w:val="C00000"/>
+          <w:sz w:val="24"/>
+          <w:szCs w:val="24"/>
+        </w:rPr>
+      </w:pPr>
+      <w:r>
+        <w:rPr>
+          <w:rFonts w:ascii="Times New Roman" w:hAnsi="Times New Roman" w:cs="Times New Roman"/>
+          <w:color w:val="C00000"/>
+          <w:sz w:val="24"/>
+          <w:szCs w:val="24"/>
+        </w:rPr>
+        <w:t>11. Interpret the QQ plot.</w:t>
+      </w:r>
+    </w:p>
+    <w:p>
+      <w:pPr>
+        <w:rPr>
+          <w:rFonts w:ascii="Times New Roman" w:hAnsi="Times New Roman" w:cs="Times New Roman"/>
+          <w:color w:val="C00000"/>
+          <w:sz w:val="24"/>
+          <w:szCs w:val="24"/>
+        </w:rPr>
+      </w:pPr>
+    </w:p>
+    <w:p>
+      <w:pPr>
+        <w:rPr>
+          <w:rFonts w:ascii="Times New Roman" w:hAnsi="Times New Roman" w:cs="Times New Roman"/>
+          <w:color w:val="C00000"/>
+          <w:sz w:val="24"/>
+          <w:szCs w:val="24"/>
+        </w:rPr>
+      </w:pPr>
+      <w:r>
+        <w:rPr>
+          <w:rFonts w:ascii="Times New Roman" w:hAnsi="Times New Roman" w:cs="Times New Roman"/>
+          <w:color w:val="C00000"/>
+          <w:sz w:val="24"/>
+          <w:szCs w:val="24"/>
+        </w:rPr>
+        <w:t xml:space="preserve">6. </w:t>
+      </w:r>
+    </w:p>
+    <w:p>
+      <w:pPr>
+        <w:rPr>
+          <w:rFonts w:ascii="Times New Roman" w:hAnsi="Times New Roman" w:cs="Times New Roman"/>
+          <w:color w:val="C00000"/>
+          <w:sz w:val="24"/>
+          <w:szCs w:val="24"/>
+        </w:rPr>
+      </w:pPr>
+      <w:r>
+        <w:rPr>
+          <w:rFonts w:ascii="Times New Roman" w:hAnsi="Times New Roman" w:cs="Times New Roman"/>
+          <w:color w:val="C00000"/>
+          <w:sz w:val="24"/>
+          <w:szCs w:val="24"/>
+        </w:rPr>
+        <w:t xml:space="preserve"> </w:t>
+      </w:r>
+      <w:proofErr w:type="spellStart"/>
+      <w:r>
+        <w:rPr>
+          <w:rFonts w:ascii="Times New Roman" w:hAnsi="Times New Roman" w:cs="Times New Roman"/>
+          <w:color w:val="C00000"/>
+          <w:sz w:val="24"/>
+          <w:szCs w:val="24"/>
+        </w:rPr>
+        <w:t>The</w:t>
+      </w:r>
+      <w:proofErr w:type="spellEnd"/>
+      <w:r>
+        <w:rPr>
+          <w:rFonts w:ascii="Times New Roman" w:hAnsi="Times New Roman" w:cs="Times New Roman"/>
+          <w:color w:val="C00000"/>
+          <w:sz w:val="24"/>
+          <w:szCs w:val="24"/>
+        </w:rPr>
+        <w:t xml:space="preserve"> following is the assignment from last year. I am keeping it around until I finalize this year’s assignment.</w:t>
       </w:r>
     </w:p>
     <w:p>
@@ -626,7 +1101,6 @@
         <w:rPr>
           <w:b/>
         </w:rPr>
-        <w:lastRenderedPageBreak/>
         <w:t xml:space="preserve">Obtain the mean and median for each level of the factor. (put your values in the following table): </w:t>
       </w:r>
       <w:r>
@@ -838,6 +1312,7 @@
         <w:rPr>
           <w:bCs/>
         </w:rPr>
+        <w:lastRenderedPageBreak/>
         <w:t>Determine Normality based on the Shapiro Wilks Test</w:t>
       </w:r>
       <w:r>
@@ -1775,233 +2250,233 @@
         <w:rPr>
           <w:b/>
         </w:rPr>
+        <w:t xml:space="preserve">Write the decision about </w:t>
+      </w:r>
+      <w:r>
+        <w:rPr>
+          <w:b/>
+        </w:rPr>
+        <w:t>the null hypothesis</w:t>
+      </w:r>
+      <w:r>
+        <w:rPr>
+          <w:b/>
+        </w:rPr>
+        <w:t xml:space="preserve"> regarding this </w:t>
+      </w:r>
+      <w:r>
+        <w:rPr>
+          <w:b/>
+        </w:rPr>
+        <w:t>analysis</w:t>
+      </w:r>
+    </w:p>
+    <w:p>
+      <w:pPr>
+        <w:pStyle w:val="ListParagraph"/>
+        <w:numPr>
+          <w:ilvl w:val="0"/>
+          <w:numId w:val="1"/>
+        </w:numPr>
+        <w:spacing w:line="240" w:lineRule="auto"/>
+      </w:pPr>
+      <w:r>
+        <w:t xml:space="preserve">Interpret the </w:t>
+      </w:r>
+      <w:r>
+        <w:t>Multiple Comparisons Table</w:t>
+      </w:r>
+      <w:r>
+        <w:t>(s)</w:t>
+      </w:r>
+      <w:r>
+        <w:t>.</w:t>
+      </w:r>
+      <w:r>
+        <w:rPr>
+          <w:b/>
+        </w:rPr>
+        <w:t xml:space="preserve"> </w:t>
+      </w:r>
+    </w:p>
+    <w:p>
+      <w:pPr>
+        <w:pStyle w:val="ListParagraph"/>
+        <w:numPr>
+          <w:ilvl w:val="1"/>
+          <w:numId w:val="1"/>
+        </w:numPr>
+        <w:spacing w:line="240" w:lineRule="auto"/>
+      </w:pPr>
+      <w:r>
+        <w:rPr>
+          <w:b/>
+        </w:rPr>
+        <w:t>Which groups were found to be different?</w:t>
+      </w:r>
+      <w:r>
+        <w:t xml:space="preserve"> </w:t>
+      </w:r>
+    </w:p>
+    <w:p>
+      <w:pPr>
+        <w:pStyle w:val="ListParagraph"/>
+        <w:numPr>
+          <w:ilvl w:val="2"/>
+          <w:numId w:val="1"/>
+        </w:numPr>
+        <w:spacing w:line="240" w:lineRule="auto"/>
+      </w:pPr>
+      <w:r>
+        <w:t xml:space="preserve">Using </w:t>
+      </w:r>
+      <w:r>
+        <w:t>Tukey __________________</w:t>
+      </w:r>
+    </w:p>
+    <w:p>
+      <w:pPr>
+        <w:pStyle w:val="ListParagraph"/>
+        <w:numPr>
+          <w:ilvl w:val="2"/>
+          <w:numId w:val="1"/>
+        </w:numPr>
+        <w:spacing w:line="240" w:lineRule="auto"/>
+      </w:pPr>
+      <w:r>
+        <w:t xml:space="preserve">Using </w:t>
+      </w:r>
+      <w:r>
+        <w:t>LSD ____________________</w:t>
+      </w:r>
+    </w:p>
+    <w:p>
+      <w:pPr>
+        <w:pStyle w:val="ListParagraph"/>
+        <w:numPr>
+          <w:ilvl w:val="2"/>
+          <w:numId w:val="1"/>
+        </w:numPr>
+        <w:spacing w:line="240" w:lineRule="auto"/>
+      </w:pPr>
+      <w:r>
+        <w:t xml:space="preserve">Using </w:t>
+      </w:r>
+      <w:r>
+        <w:t>Scheffe’</w:t>
+      </w:r>
+      <w:r>
+        <w:t>__________________</w:t>
+      </w:r>
+    </w:p>
+    <w:p>
+      <w:pPr>
+        <w:pStyle w:val="ListParagraph"/>
+        <w:numPr>
+          <w:ilvl w:val="1"/>
+          <w:numId w:val="1"/>
+        </w:numPr>
+        <w:spacing w:line="240" w:lineRule="auto"/>
+      </w:pPr>
+      <w:r>
+        <w:rPr>
+          <w:b/>
+        </w:rPr>
+        <w:t xml:space="preserve">Which </w:t>
+      </w:r>
+      <w:r>
+        <w:rPr>
+          <w:b/>
+        </w:rPr>
+        <w:t xml:space="preserve">of these three tests </w:t>
+      </w:r>
+      <w:r>
+        <w:rPr>
+          <w:b/>
+        </w:rPr>
+        <w:t>is</w:t>
+      </w:r>
+      <w:r>
+        <w:rPr>
+          <w:b/>
+        </w:rPr>
+        <w:t xml:space="preserve"> the </w:t>
+      </w:r>
+      <w:r>
+        <w:rPr>
+          <w:b/>
+        </w:rPr>
+        <w:t>least powerful</w:t>
+      </w:r>
+      <w:r>
+        <w:rPr>
+          <w:b/>
+        </w:rPr>
+        <w:t xml:space="preserve"> test?</w:t>
+      </w:r>
+      <w:r>
+        <w:t xml:space="preserve"> _____________</w:t>
+      </w:r>
+    </w:p>
+    <w:p>
+      <w:pPr>
+        <w:pStyle w:val="ListParagraph"/>
+        <w:numPr>
+          <w:ilvl w:val="1"/>
+          <w:numId w:val="1"/>
+        </w:numPr>
+        <w:spacing w:line="240" w:lineRule="auto"/>
+      </w:pPr>
+      <w:r>
+        <w:rPr>
+          <w:b/>
+        </w:rPr>
+        <w:t xml:space="preserve">Which </w:t>
+      </w:r>
+      <w:r>
+        <w:rPr>
+          <w:b/>
+        </w:rPr>
+        <w:t xml:space="preserve">of these three tests </w:t>
+      </w:r>
+      <w:r>
+        <w:rPr>
+          <w:b/>
+        </w:rPr>
+        <w:t>is the more powerful test? _____________</w:t>
+      </w:r>
+    </w:p>
+    <w:p>
+      <w:pPr>
+        <w:pStyle w:val="ListParagraph"/>
+        <w:numPr>
+          <w:ilvl w:val="0"/>
+          <w:numId w:val="1"/>
+        </w:numPr>
+      </w:pPr>
+      <w:r>
+        <w:rPr>
+          <w:u w:val="single"/>
+        </w:rPr>
+        <w:t>Hand Calculate</w:t>
+      </w:r>
+      <w:r>
+        <w:t xml:space="preserve"> the Effect Size for the main ANOVA analysis. Show your work.</w:t>
+      </w:r>
+    </w:p>
+    <w:p>
+      <w:pPr>
+        <w:pStyle w:val="ListParagraph"/>
+        <w:numPr>
+          <w:ilvl w:val="0"/>
+          <w:numId w:val="1"/>
+        </w:numPr>
+      </w:pPr>
+      <w:r>
+        <w:rPr>
+          <w:b/>
+        </w:rPr>
         <w:lastRenderedPageBreak/>
-        <w:t xml:space="preserve">Write the decision about </w:t>
-      </w:r>
-      <w:r>
-        <w:rPr>
-          <w:b/>
-        </w:rPr>
-        <w:t>the null hypothesis</w:t>
-      </w:r>
-      <w:r>
-        <w:rPr>
-          <w:b/>
-        </w:rPr>
-        <w:t xml:space="preserve"> regarding this </w:t>
-      </w:r>
-      <w:r>
-        <w:rPr>
-          <w:b/>
-        </w:rPr>
-        <w:t>analysis</w:t>
-      </w:r>
-    </w:p>
-    <w:p>
-      <w:pPr>
-        <w:pStyle w:val="ListParagraph"/>
-        <w:numPr>
-          <w:ilvl w:val="0"/>
-          <w:numId w:val="1"/>
-        </w:numPr>
-        <w:spacing w:line="240" w:lineRule="auto"/>
-      </w:pPr>
-      <w:r>
-        <w:t xml:space="preserve">Interpret the </w:t>
-      </w:r>
-      <w:r>
-        <w:t>Multiple Comparisons Table</w:t>
-      </w:r>
-      <w:r>
-        <w:t>(s)</w:t>
-      </w:r>
-      <w:r>
-        <w:t>.</w:t>
-      </w:r>
-      <w:r>
-        <w:rPr>
-          <w:b/>
-        </w:rPr>
-        <w:t xml:space="preserve"> </w:t>
-      </w:r>
-    </w:p>
-    <w:p>
-      <w:pPr>
-        <w:pStyle w:val="ListParagraph"/>
-        <w:numPr>
-          <w:ilvl w:val="1"/>
-          <w:numId w:val="1"/>
-        </w:numPr>
-        <w:spacing w:line="240" w:lineRule="auto"/>
-      </w:pPr>
-      <w:r>
-        <w:rPr>
-          <w:b/>
-        </w:rPr>
-        <w:t>Which groups were found to be different?</w:t>
-      </w:r>
-      <w:r>
-        <w:t xml:space="preserve"> </w:t>
-      </w:r>
-    </w:p>
-    <w:p>
-      <w:pPr>
-        <w:pStyle w:val="ListParagraph"/>
-        <w:numPr>
-          <w:ilvl w:val="2"/>
-          <w:numId w:val="1"/>
-        </w:numPr>
-        <w:spacing w:line="240" w:lineRule="auto"/>
-      </w:pPr>
-      <w:r>
-        <w:t xml:space="preserve">Using </w:t>
-      </w:r>
-      <w:r>
-        <w:t>Tukey __________________</w:t>
-      </w:r>
-    </w:p>
-    <w:p>
-      <w:pPr>
-        <w:pStyle w:val="ListParagraph"/>
-        <w:numPr>
-          <w:ilvl w:val="2"/>
-          <w:numId w:val="1"/>
-        </w:numPr>
-        <w:spacing w:line="240" w:lineRule="auto"/>
-      </w:pPr>
-      <w:r>
-        <w:t xml:space="preserve">Using </w:t>
-      </w:r>
-      <w:r>
-        <w:t>LSD ____________________</w:t>
-      </w:r>
-    </w:p>
-    <w:p>
-      <w:pPr>
-        <w:pStyle w:val="ListParagraph"/>
-        <w:numPr>
-          <w:ilvl w:val="2"/>
-          <w:numId w:val="1"/>
-        </w:numPr>
-        <w:spacing w:line="240" w:lineRule="auto"/>
-      </w:pPr>
-      <w:r>
-        <w:t xml:space="preserve">Using </w:t>
-      </w:r>
-      <w:r>
-        <w:t>Scheffe’</w:t>
-      </w:r>
-      <w:r>
-        <w:t>__________________</w:t>
-      </w:r>
-    </w:p>
-    <w:p>
-      <w:pPr>
-        <w:pStyle w:val="ListParagraph"/>
-        <w:numPr>
-          <w:ilvl w:val="1"/>
-          <w:numId w:val="1"/>
-        </w:numPr>
-        <w:spacing w:line="240" w:lineRule="auto"/>
-      </w:pPr>
-      <w:r>
-        <w:rPr>
-          <w:b/>
-        </w:rPr>
-        <w:t xml:space="preserve">Which </w:t>
-      </w:r>
-      <w:r>
-        <w:rPr>
-          <w:b/>
-        </w:rPr>
-        <w:t xml:space="preserve">of these three tests </w:t>
-      </w:r>
-      <w:r>
-        <w:rPr>
-          <w:b/>
-        </w:rPr>
-        <w:t>is</w:t>
-      </w:r>
-      <w:r>
-        <w:rPr>
-          <w:b/>
-        </w:rPr>
-        <w:t xml:space="preserve"> the </w:t>
-      </w:r>
-      <w:r>
-        <w:rPr>
-          <w:b/>
-        </w:rPr>
-        <w:t>least powerful</w:t>
-      </w:r>
-      <w:r>
-        <w:rPr>
-          <w:b/>
-        </w:rPr>
-        <w:t xml:space="preserve"> test?</w:t>
-      </w:r>
-      <w:r>
-        <w:t xml:space="preserve"> _____________</w:t>
-      </w:r>
-    </w:p>
-    <w:p>
-      <w:pPr>
-        <w:pStyle w:val="ListParagraph"/>
-        <w:numPr>
-          <w:ilvl w:val="1"/>
-          <w:numId w:val="1"/>
-        </w:numPr>
-        <w:spacing w:line="240" w:lineRule="auto"/>
-      </w:pPr>
-      <w:r>
-        <w:rPr>
-          <w:b/>
-        </w:rPr>
-        <w:t xml:space="preserve">Which </w:t>
-      </w:r>
-      <w:r>
-        <w:rPr>
-          <w:b/>
-        </w:rPr>
-        <w:t xml:space="preserve">of these three tests </w:t>
-      </w:r>
-      <w:r>
-        <w:rPr>
-          <w:b/>
-        </w:rPr>
-        <w:t>is the more powerful test? _____________</w:t>
-      </w:r>
-    </w:p>
-    <w:p>
-      <w:pPr>
-        <w:pStyle w:val="ListParagraph"/>
-        <w:numPr>
-          <w:ilvl w:val="0"/>
-          <w:numId w:val="1"/>
-        </w:numPr>
-      </w:pPr>
-      <w:r>
-        <w:rPr>
-          <w:u w:val="single"/>
-        </w:rPr>
-        <w:t>Hand Calculate</w:t>
-      </w:r>
-      <w:r>
-        <w:t xml:space="preserve"> the Effect Size for the main ANOVA analysis. Show your work.</w:t>
-      </w:r>
-    </w:p>
-    <w:p>
-      <w:pPr>
-        <w:pStyle w:val="ListParagraph"/>
-        <w:numPr>
-          <w:ilvl w:val="0"/>
-          <w:numId w:val="1"/>
-        </w:numPr>
-      </w:pPr>
-      <w:r>
-        <w:rPr>
-          <w:b/>
-        </w:rPr>
         <w:t>Create the final write up</w:t>
       </w:r>
       <w:r>

</xml_diff>